<commit_message>
correction bug et ajout de docxtpl
</commit_message>
<xml_diff>
--- a/app/template_bon-intervention.docx
+++ b/app/template_bon-intervention.docx
@@ -140,7 +140,7 @@
               <w:rPr>
                 <w:sz w:val="32"/>
               </w:rPr>
-              <w:t>[DATE]</w:t>
+              <w:t>{{ DATE }}</w:t>
             </w:r>
           </w:p>
         </w:tc>
@@ -188,7 +188,13 @@
               <w:t xml:space="preserve"> : </w:t>
             </w:r>
             <w:r>
-              <w:t>[INTERVENANT]</w:t>
+              <w:t xml:space="preserve">{{ </w:t>
+            </w:r>
+            <w:r>
+              <w:t>INTERVENANT</w:t>
+            </w:r>
+            <w:r>
+              <w:t xml:space="preserve"> }}</w:t>
             </w:r>
           </w:p>
           <w:p>
@@ -207,7 +213,13 @@
               <w:t xml:space="preserve"> </w:t>
             </w:r>
             <w:r>
-              <w:t>[MAIL_INTERVENANT]</w:t>
+              <w:t xml:space="preserve">{{ </w:t>
+            </w:r>
+            <w:r>
+              <w:t>MAIL_INTERVENANT</w:t>
+            </w:r>
+            <w:r>
+              <w:t xml:space="preserve"> }}</w:t>
             </w:r>
           </w:p>
         </w:tc>
@@ -231,7 +243,19 @@
               <w:rPr>
                 <w:rFonts w:cs="Arial"/>
               </w:rPr>
-              <w:t>[NUM_MISSION]</w:t>
+              <w:t xml:space="preserve">{{ </w:t>
+            </w:r>
+            <w:r>
+              <w:rPr>
+                <w:rFonts w:cs="Arial"/>
+              </w:rPr>
+              <w:t>NUM_MISSION</w:t>
+            </w:r>
+            <w:r>
+              <w:rPr>
+                <w:rFonts w:cs="Arial"/>
+              </w:rPr>
+              <w:t xml:space="preserve"> }}</w:t>
             </w:r>
           </w:p>
           <w:p>
@@ -286,7 +310,13 @@
               <w:t xml:space="preserve">Société cliente : </w:t>
             </w:r>
             <w:r>
-              <w:t>[SOCIETE]</w:t>
+              <w:t xml:space="preserve">{{ </w:t>
+            </w:r>
+            <w:r>
+              <w:t>SOCIETE</w:t>
+            </w:r>
+            <w:r>
+              <w:t xml:space="preserve"> }}</w:t>
             </w:r>
           </w:p>
           <w:p>
@@ -299,7 +329,13 @@
               <w:t xml:space="preserve">Contact client : </w:t>
             </w:r>
             <w:r>
-              <w:t>[NOM_CONTACT]</w:t>
+              <w:t xml:space="preserve">{{ </w:t>
+            </w:r>
+            <w:r>
+              <w:t>NOM_CONTACT</w:t>
+            </w:r>
+            <w:r>
+              <w:t xml:space="preserve"> }}</w:t>
             </w:r>
           </w:p>
           <w:p>
@@ -348,7 +384,19 @@
               <w:rPr>
                 <w:rFonts w:cs="Arial"/>
               </w:rPr>
-              <w:t>[MAIL_CONTACT]</w:t>
+              <w:t xml:space="preserve">{{ </w:t>
+            </w:r>
+            <w:r>
+              <w:rPr>
+                <w:rFonts w:cs="Arial"/>
+              </w:rPr>
+              <w:t>MAIL_CONTACT</w:t>
+            </w:r>
+            <w:r>
+              <w:rPr>
+                <w:rFonts w:cs="Arial"/>
+              </w:rPr>
+              <w:t xml:space="preserve"> }}</w:t>
             </w:r>
           </w:p>
           <w:p>
@@ -421,11 +469,11 @@
         <w:tblLook w:val="04A0" w:firstRow="1" w:lastRow="0" w:firstColumn="1" w:lastColumn="0" w:noHBand="0" w:noVBand="1"/>
       </w:tblPr>
       <w:tblGrid>
-        <w:gridCol w:w="2076"/>
+        <w:gridCol w:w="2078"/>
         <w:gridCol w:w="564"/>
-        <w:gridCol w:w="1681"/>
+        <w:gridCol w:w="1682"/>
         <w:gridCol w:w="533"/>
-        <w:gridCol w:w="4774"/>
+        <w:gridCol w:w="4771"/>
       </w:tblGrid>
       <w:tr>
         <w:trPr>
@@ -458,12 +506,19 @@
           </w:tcPr>
           <w:p>
             <w:r>
-              <w:t xml:space="preserve">Durée de l’intervention (en jour) : </w:t>
-            </w:r>
-            <w:r>
-              <w:t>[DUREE_INTER]</w:t>
-            </w:r>
-          </w:p>
+              <w:t xml:space="preserve">Durée de l’intervention : </w:t>
+            </w:r>
+            <w:r>
+              <w:t xml:space="preserve">{{ </w:t>
+            </w:r>
+            <w:r>
+              <w:t>DUREE_INTER</w:t>
+            </w:r>
+            <w:r>
+              <w:t xml:space="preserve"> }}</w:t>
+            </w:r>
+          </w:p>
+          <w:p/>
           <w:p>
             <w:r>
               <w:t>Début</w:t>
@@ -472,7 +527,13 @@
               <w:t xml:space="preserve"> :</w:t>
             </w:r>
             <w:r>
-              <w:t>[DATE_DEB]</w:t>
+              <w:t xml:space="preserve"> {{ </w:t>
+            </w:r>
+            <w:r>
+              <w:t>DATE_DEB</w:t>
+            </w:r>
+            <w:r>
+              <w:t xml:space="preserve"> }}</w:t>
             </w:r>
             <w:r>
               <w:tab/>
@@ -481,7 +542,13 @@
               <w:t>Fin :</w:t>
             </w:r>
             <w:r>
-              <w:t>[DATE_FIN]</w:t>
+              <w:t xml:space="preserve"> {{ </w:t>
+            </w:r>
+            <w:r>
+              <w:t>DATE_FIN</w:t>
+            </w:r>
+            <w:r>
+              <w:t xml:space="preserve"> }}</w:t>
             </w:r>
           </w:p>
           <w:p/>
@@ -653,7 +720,13 @@
           </w:p>
           <w:p>
             <w:r>
-              <w:t>[OBJ_PRESTA]</w:t>
+              <w:t xml:space="preserve">{{ </w:t>
+            </w:r>
+            <w:r>
+              <w:t>OBJ_PRESTA</w:t>
+            </w:r>
+            <w:r>
+              <w:t xml:space="preserve"> }}</w:t>
             </w:r>
           </w:p>
           <w:p/>
@@ -736,7 +809,13 @@
           <w:p/>
           <w:p>
             <w:r>
-              <w:t>[CONTENU_INTERVENTION]</w:t>
+              <w:t xml:space="preserve">{{ </w:t>
+            </w:r>
+            <w:r>
+              <w:t>CONTENU_INTERVENTION</w:t>
+            </w:r>
+            <w:r>
+              <w:t xml:space="preserve"> }}</w:t>
             </w:r>
           </w:p>
           <w:p/>

</xml_diff>